<commit_message>
* 1100616 C++, Qt (Calendar) report
</commit_message>
<xml_diff>
--- a/1100616 C++ (Calendar)/calendar.docx
+++ b/1100616 C++ (Calendar)/calendar.docx
@@ -3122,7 +3122,23 @@
         <w:t xml:space="preserve"> </w:t>
       </w:r>
       <w:r>
-        <w:t>Самые популярные коллекции из библиотеки это string, vector, list, queue, stack, map (</w:t>
+        <w:t xml:space="preserve">Самые популярные коллекции из библиотеки это string, vector, list, queue, </w:t>
+      </w:r>
+      <w:proofErr w:type="spellStart"/>
+      <w:r>
+        <w:t>stack</w:t>
+      </w:r>
+      <w:proofErr w:type="spellEnd"/>
+      <w:r>
+        <w:t xml:space="preserve">, </w:t>
+      </w:r>
+      <w:proofErr w:type="spellStart"/>
+      <w:r>
+        <w:t>map</w:t>
+      </w:r>
+      <w:proofErr w:type="spellEnd"/>
+      <w:r>
+        <w:t xml:space="preserve"> (</w:t>
       </w:r>
       <w:proofErr w:type="spellStart"/>
       <w:r>
@@ -3130,7 +3146,15 @@
       </w:r>
       <w:proofErr w:type="spellEnd"/>
       <w:r>
-        <w:t>) и set (</w:t>
+        <w:t xml:space="preserve">) и </w:t>
+      </w:r>
+      <w:proofErr w:type="spellStart"/>
+      <w:r>
+        <w:t>set</w:t>
+      </w:r>
+      <w:proofErr w:type="spellEnd"/>
+      <w:r>
+        <w:t xml:space="preserve"> (</w:t>
       </w:r>
       <w:proofErr w:type="spellStart"/>
       <w:r>
@@ -3368,9 +3392,6 @@
     <w:p>
       <w:pPr>
         <w:pStyle w:val="af0"/>
-        <w:rPr>
-          <w:lang w:val="en-US"/>
-        </w:rPr>
       </w:pPr>
       <w:r>
         <w:t>В работе использованы такие контейнеры как</w:t>
@@ -5547,7 +5568,13 @@
       </w:r>
       <w:proofErr w:type="spellEnd"/>
       <w:r>
-        <w:t xml:space="preserve">. - М.: Вильямс, 2015. - 400 </w:t>
+        <w:t xml:space="preserve">. - М.: Вильямс, 2015. </w:t>
+      </w:r>
+      <w:r>
+        <w:t>–</w:t>
+      </w:r>
+      <w:r>
+        <w:t xml:space="preserve"> 400 </w:t>
       </w:r>
       <w:proofErr w:type="spellStart"/>
       <w:r>
@@ -5587,7 +5614,13 @@
       </w:r>
       <w:proofErr w:type="spellEnd"/>
       <w:r>
-        <w:t xml:space="preserve">. - М.: Питер, 2015. - 928 </w:t>
+        <w:t xml:space="preserve">. - М.: Питер, 2015. </w:t>
+      </w:r>
+      <w:r>
+        <w:t>–</w:t>
+      </w:r>
+      <w:r>
+        <w:t xml:space="preserve"> 928 </w:t>
       </w:r>
       <w:proofErr w:type="spellStart"/>
       <w:r>
@@ -5653,23 +5686,17 @@
           <w:sz w:val="28"/>
           <w:szCs w:val="28"/>
         </w:rPr>
-        <w:t xml:space="preserve"> примерами и задачами. 4-е издание (переработанное). — СПб.: Наука и Техника, 2016. — 480 </w:t>
-      </w:r>
-      <w:proofErr w:type="gramStart"/>
+        <w:t xml:space="preserve"> примерами и задачами. 4-е издание (переработанное). — СПб.: Наука и Техника, 2016. </w:t>
+      </w:r>
+      <w:r>
+        <w:t>–</w:t>
+      </w:r>
       <w:r>
         <w:rPr>
           <w:sz w:val="28"/>
           <w:szCs w:val="28"/>
         </w:rPr>
-        <w:t>с</w:t>
-      </w:r>
-      <w:proofErr w:type="gramEnd"/>
-      <w:r>
-        <w:rPr>
-          <w:sz w:val="28"/>
-          <w:szCs w:val="28"/>
-        </w:rPr>
-        <w:t>.</w:t>
+        <w:t xml:space="preserve"> 480 с.</w:t>
       </w:r>
     </w:p>
     <w:p>
@@ -58010,7 +58037,7 @@
             <w:rPr>
               <w:noProof/>
             </w:rPr>
-            <w:t>7</w:t>
+            <w:t>19</w:t>
           </w:r>
         </w:fldSimple>
       </w:p>
@@ -59744,7 +59771,7 @@
 </file>
 
 <file path=customXml/itemProps1.xml><?xml version="1.0" encoding="utf-8"?>
-<ds:datastoreItem xmlns:ds="http://schemas.openxmlformats.org/officeDocument/2006/customXml" ds:itemID="{52441222-4039-4D85-A128-96AF783B4865}">
+<ds:datastoreItem xmlns:ds="http://schemas.openxmlformats.org/officeDocument/2006/customXml" ds:itemID="{69F8C087-79CE-4EA3-AB6D-DFB30471BE6E}">
   <ds:schemaRefs>
     <ds:schemaRef ds:uri="http://schemas.openxmlformats.org/officeDocument/2006/bibliography"/>
   </ds:schemaRefs>

</xml_diff>